<commit_message>
Update report and script.js in station platform
</commit_message>
<xml_diff>
--- a/Report/2023系統需求書.docx
+++ b/Report/2023系統需求書.docx
@@ -708,15 +708,13 @@
       </w:pPr>
       <w:r>
         <w:rPr>
-          <w:rFonts w:ascii="標楷體" w:eastAsia="標楷體" w:hAnsi="標楷體" w:cs="Times New Roman"/>
           <w:noProof/>
-          <w:szCs w:val="24"/>
         </w:rPr>
         <w:drawing>
-          <wp:inline distT="0" distB="0" distL="0" distR="0" wp14:anchorId="3FCEF216" wp14:editId="7B0A320E">
-            <wp:extent cx="5274310" cy="2968625"/>
-            <wp:effectExtent l="0" t="0" r="2540" b="3175"/>
-            <wp:docPr id="1792016798" name="圖片 1792016798" descr="一張含有 文字, 圖表, 螢幕擷取畫面, 方案 的圖片&#10;&#10;自動產生的描述"/>
+          <wp:inline distT="0" distB="0" distL="0" distR="0" wp14:anchorId="4A26F173" wp14:editId="658FCF8F">
+            <wp:extent cx="2957827" cy="5274310"/>
+            <wp:effectExtent l="3493" t="0" r="0" b="0"/>
+            <wp:docPr id="1511989281" name="圖片 1" descr="一張含有 文字, 螢幕擷取畫面, 圖表, 字型 的圖片&#10;&#10;自動產生的描述"/>
             <wp:cNvGraphicFramePr>
               <a:graphicFrameLocks xmlns:a="http://schemas.openxmlformats.org/drawingml/2006/main" noChangeAspect="1"/>
             </wp:cNvGraphicFramePr>
@@ -724,23 +722,39 @@
               <a:graphicData uri="http://schemas.openxmlformats.org/drawingml/2006/picture">
                 <pic:pic xmlns:pic="http://schemas.openxmlformats.org/drawingml/2006/picture">
                   <pic:nvPicPr>
-                    <pic:cNvPr id="1792016798" name="圖片 1" descr="一張含有 文字, 圖表, 螢幕擷取畫面, 方案 的圖片&#10;&#10;自動產生的描述"/>
-                    <pic:cNvPicPr/>
+                    <pic:cNvPr id="0" name="Picture 1" descr="一張含有 文字, 螢幕擷取畫面, 圖表, 字型 的圖片&#10;&#10;自動產生的描述"/>
+                    <pic:cNvPicPr>
+                      <a:picLocks noChangeAspect="1" noChangeArrowheads="1"/>
+                    </pic:cNvPicPr>
                   </pic:nvPicPr>
-                  <pic:blipFill>
-                    <a:blip r:embed="rId10"/>
-                    <a:stretch>
-                      <a:fillRect/>
-                    </a:stretch>
+                  <pic:blipFill rotWithShape="1">
+                    <a:blip r:embed="rId10" cstate="print">
+                      <a:extLst>
+                        <a:ext uri="{28A0092B-C50C-407E-A947-70E740481C1C}">
+                          <a14:useLocalDpi xmlns:a14="http://schemas.microsoft.com/office/drawing/2010/main" val="0"/>
+                        </a:ext>
+                      </a:extLst>
+                    </a:blip>
+                    <a:srcRect l="21708" r="22213"/>
+                    <a:stretch/>
                   </pic:blipFill>
-                  <pic:spPr>
-                    <a:xfrm>
+                  <pic:spPr bwMode="auto">
+                    <a:xfrm rot="16200000">
                       <a:off x="0" y="0"/>
-                      <a:ext cx="5274310" cy="2968625"/>
+                      <a:ext cx="2957827" cy="5274310"/>
                     </a:xfrm>
                     <a:prstGeom prst="rect">
                       <a:avLst/>
                     </a:prstGeom>
+                    <a:noFill/>
+                    <a:ln>
+                      <a:noFill/>
+                    </a:ln>
+                    <a:extLst>
+                      <a:ext uri="{53640926-AAD7-44D8-BBD7-CCE9431645EC}">
+                        <a14:shadowObscured xmlns:a14="http://schemas.microsoft.com/office/drawing/2010/main"/>
+                      </a:ext>
+                    </a:extLst>
                   </pic:spPr>
                 </pic:pic>
               </a:graphicData>
@@ -2206,7 +2220,6 @@
                 <w:rFonts w:ascii="標楷體" w:eastAsia="標楷體" w:hAnsi="標楷體" w:cs="Times New Roman" w:hint="eastAsia"/>
                 <w:szCs w:val="24"/>
               </w:rPr>
-              <w:lastRenderedPageBreak/>
               <w:t>傳感器</w:t>
             </w:r>
             <w:r>
@@ -11774,6 +11787,23 @@
 </file>
 
 <file path=customXml/item1.xml><?xml version="1.0" encoding="utf-8"?>
+<?mso-contentType ?>
+<FormTemplates xmlns="http://schemas.microsoft.com/sharepoint/v3/contenttype/forms">
+  <Display>DocumentLibraryForm</Display>
+  <Edit>DocumentLibraryForm</Edit>
+  <New>DocumentLibraryForm</New>
+</FormTemplates>
+</file>
+
+<file path=customXml/item2.xml><?xml version="1.0" encoding="utf-8"?>
+<p:properties xmlns:p="http://schemas.microsoft.com/office/2006/metadata/properties" xmlns:xsi="http://www.w3.org/2001/XMLSchema-instance" xmlns:pc="http://schemas.microsoft.com/office/infopath/2007/PartnerControls">
+  <documentManagement>
+    <_activity xmlns="350030c2-2218-4c0f-b974-7c53ea216af7" xsi:nil="true"/>
+  </documentManagement>
+</p:properties>
+</file>
+
+<file path=customXml/item3.xml><?xml version="1.0" encoding="utf-8"?>
 <ct:contentTypeSchema xmlns:ct="http://schemas.microsoft.com/office/2006/metadata/contentType" xmlns:ma="http://schemas.microsoft.com/office/2006/metadata/properties/metaAttributes" ct:_="" ma:_="" ma:contentTypeName="文件" ma:contentTypeID="0x010100B5B1AC883C371F4E8651B06A02F3D07B" ma:contentTypeVersion="6" ma:contentTypeDescription="建立新的文件。" ma:contentTypeScope="" ma:versionID="4e31367b3427ac364c754e1b0a54e665">
   <xsd:schema xmlns:xsd="http://www.w3.org/2001/XMLSchema" xmlns:xs="http://www.w3.org/2001/XMLSchema" xmlns:p="http://schemas.microsoft.com/office/2006/metadata/properties" xmlns:ns3="350030c2-2218-4c0f-b974-7c53ea216af7" targetNamespace="http://schemas.microsoft.com/office/2006/metadata/properties" ma:root="true" ma:fieldsID="464edbc5623243051bc6e6fa83b6bac5" ns3:_="">
     <xsd:import namespace="350030c2-2218-4c0f-b974-7c53ea216af7"/>
@@ -11931,24 +11961,25 @@
 </ct:contentTypeSchema>
 </file>
 
-<file path=customXml/item2.xml><?xml version="1.0" encoding="utf-8"?>
-<p:properties xmlns:p="http://schemas.microsoft.com/office/2006/metadata/properties" xmlns:xsi="http://www.w3.org/2001/XMLSchema-instance" xmlns:pc="http://schemas.microsoft.com/office/infopath/2007/PartnerControls">
-  <documentManagement>
-    <_activity xmlns="350030c2-2218-4c0f-b974-7c53ea216af7" xsi:nil="true"/>
-  </documentManagement>
-</p:properties>
+<file path=customXml/itemProps1.xml><?xml version="1.0" encoding="utf-8"?>
+<ds:datastoreItem xmlns:ds="http://schemas.openxmlformats.org/officeDocument/2006/customXml" ds:itemID="{2A95556B-2A11-4611-811D-37419B0D9F59}">
+  <ds:schemaRefs>
+    <ds:schemaRef ds:uri="http://schemas.microsoft.com/sharepoint/v3/contenttype/forms"/>
+  </ds:schemaRefs>
+</ds:datastoreItem>
 </file>
 
-<file path=customXml/item3.xml><?xml version="1.0" encoding="utf-8"?>
-<?mso-contentType ?>
-<FormTemplates xmlns="http://schemas.microsoft.com/sharepoint/v3/contenttype/forms">
-  <Display>DocumentLibraryForm</Display>
-  <Edit>DocumentLibraryForm</Edit>
-  <New>DocumentLibraryForm</New>
-</FormTemplates>
+<file path=customXml/itemProps2.xml><?xml version="1.0" encoding="utf-8"?>
+<ds:datastoreItem xmlns:ds="http://schemas.openxmlformats.org/officeDocument/2006/customXml" ds:itemID="{2F914745-7968-4B21-BCCB-E2A62401CCD8}">
+  <ds:schemaRefs>
+    <ds:schemaRef ds:uri="http://schemas.microsoft.com/office/2006/metadata/properties"/>
+    <ds:schemaRef ds:uri="http://schemas.microsoft.com/office/infopath/2007/PartnerControls"/>
+    <ds:schemaRef ds:uri="350030c2-2218-4c0f-b974-7c53ea216af7"/>
+  </ds:schemaRefs>
+</ds:datastoreItem>
 </file>
 
-<file path=customXml/itemProps1.xml><?xml version="1.0" encoding="utf-8"?>
+<file path=customXml/itemProps3.xml><?xml version="1.0" encoding="utf-8"?>
 <ds:datastoreItem xmlns:ds="http://schemas.openxmlformats.org/officeDocument/2006/customXml" ds:itemID="{AC81CC17-2B0C-472B-BE1D-3998A940AF4C}">
   <ds:schemaRefs>
     <ds:schemaRef ds:uri="http://schemas.microsoft.com/office/2006/metadata/contentType"/>
@@ -11964,28 +11995,4 @@
     <ds:schemaRef ds:uri="http://schemas.microsoft.com/internal/obd"/>
   </ds:schemaRefs>
 </ds:datastoreItem>
-</file>
-
-<file path=customXml/itemProps2.xml><?xml version="1.0" encoding="utf-8"?>
-<ds:datastoreItem xmlns:ds="http://schemas.openxmlformats.org/officeDocument/2006/customXml" ds:itemID="{2F914745-7968-4B21-BCCB-E2A62401CCD8}">
-  <ds:schemaRefs>
-    <ds:schemaRef ds:uri="http://www.w3.org/XML/1998/namespace"/>
-    <ds:schemaRef ds:uri="http://schemas.microsoft.com/office/2006/documentManagement/types"/>
-    <ds:schemaRef ds:uri="http://schemas.openxmlformats.org/package/2006/metadata/core-properties"/>
-    <ds:schemaRef ds:uri="http://purl.org/dc/elements/1.1/"/>
-    <ds:schemaRef ds:uri="http://purl.org/dc/dcmitype/"/>
-    <ds:schemaRef ds:uri="http://schemas.microsoft.com/office/infopath/2007/PartnerControls"/>
-    <ds:schemaRef ds:uri="350030c2-2218-4c0f-b974-7c53ea216af7"/>
-    <ds:schemaRef ds:uri="http://schemas.microsoft.com/office/2006/metadata/properties"/>
-    <ds:schemaRef ds:uri="http://purl.org/dc/terms/"/>
-  </ds:schemaRefs>
-</ds:datastoreItem>
-</file>
-
-<file path=customXml/itemProps3.xml><?xml version="1.0" encoding="utf-8"?>
-<ds:datastoreItem xmlns:ds="http://schemas.openxmlformats.org/officeDocument/2006/customXml" ds:itemID="{2A95556B-2A11-4611-811D-37419B0D9F59}">
-  <ds:schemaRefs>
-    <ds:schemaRef ds:uri="http://schemas.microsoft.com/sharepoint/v3/contenttype/forms"/>
-  </ds:schemaRefs>
-</ds:datastoreItem>
 </file>
</xml_diff>